<commit_message>
Modification requête sql script
</commit_message>
<xml_diff>
--- a/Documents/Projet 5 - Livrable.docx
+++ b/Documents/Projet 5 - Livrable.docx
@@ -567,12 +567,7 @@
         <w:t>devoir exécuter pour réaliser ce projet</w:t>
       </w:r>
       <w:r>
-        <w:t>, nous étudierons ces étapes celons les interactions</w:t>
-      </w:r>
-      <w:bookmarkStart w:id="0" w:name="_GoBack"/>
-      <w:bookmarkEnd w:id="0"/>
-      <w:r>
-        <w:t xml:space="preserve"> entre l’utilisateur et le programme</w:t>
+        <w:t>, nous étudierons ces étapes celons les interactions entre l’utilisateur et le programme</w:t>
       </w:r>
       <w:r>
         <w:t> </w:t>
@@ -604,7 +599,7 @@
           <w:bCs/>
           <w:u w:val="single"/>
         </w:rPr>
-        <w:t>Initialisation du labyrinthe</w:t>
+        <w:t>Etablir un plan de travail</w:t>
       </w:r>
     </w:p>
     <w:p>
@@ -616,7 +611,7 @@
         </w:numPr>
       </w:pPr>
       <w:r>
-        <w:t>Le labyrinthe dépend du fichier texte carte</w:t>
+        <w:t>Méthode agile</w:t>
       </w:r>
     </w:p>
     <w:p>
@@ -628,27 +623,7 @@
         </w:numPr>
       </w:pPr>
       <w:r>
-        <w:t>Ce fichier</w:t>
-      </w:r>
-      <w:r>
-        <w:t>,</w:t>
-      </w:r>
-      <w:r>
-        <w:t xml:space="preserve"> une fois lu</w:t>
-      </w:r>
-      <w:r>
-        <w:t>,</w:t>
-      </w:r>
-      <w:r>
-        <w:t xml:space="preserve"> est transféré dans une liste que l’on nommera « </w:t>
-      </w:r>
-      <w:proofErr w:type="spellStart"/>
-      <w:r>
-        <w:t>liste_map</w:t>
-      </w:r>
-      <w:proofErr w:type="spellEnd"/>
-      <w:r>
-        <w:t> »</w:t>
+        <w:t>Déterminer les demandes et les contraintes du projet</w:t>
       </w:r>
     </w:p>
     <w:p>
@@ -660,37 +635,51 @@
         </w:numPr>
       </w:pPr>
       <w:r>
-        <w:t>Cette liste sera alors transférée dans un dictionnaire formé ainsi : (</w:t>
+        <w:t xml:space="preserve">Etude de l’API Open Food </w:t>
       </w:r>
       <w:proofErr w:type="spellStart"/>
       <w:r>
-        <w:t>tuple</w:t>
+        <w:t>Facts</w:t>
       </w:r>
       <w:proofErr w:type="spellEnd"/>
       <w:r>
-        <w:t xml:space="preserve">) : valeur, le </w:t>
+        <w:t xml:space="preserve"> et des résultats des </w:t>
       </w:r>
       <w:proofErr w:type="spellStart"/>
       <w:r>
-        <w:t>tuple</w:t>
+        <w:t>json</w:t>
       </w:r>
       <w:proofErr w:type="spellEnd"/>
       <w:r>
-        <w:t xml:space="preserve"> permet de générer l’emplacement de l’image (40px*40px)</w:t>
-      </w:r>
-      <w:r>
-        <w:t xml:space="preserve">, nous créons lors de cette initialisation un dictionnaire </w:t>
-      </w:r>
-      <w:r>
-        <w:t>d’objet que nous nommons « </w:t>
+        <w:t xml:space="preserve"> obtenus</w:t>
+      </w:r>
+    </w:p>
+    <w:p>
+      <w:pPr>
+        <w:pStyle w:val="Paragraphedeliste"/>
+        <w:numPr>
+          <w:ilvl w:val="1"/>
+          <w:numId w:val="3"/>
+        </w:numPr>
+      </w:pPr>
+      <w:r>
+        <w:t xml:space="preserve">Etablir une base de </w:t>
+      </w:r>
+      <w:proofErr w:type="gramStart"/>
+      <w:r>
+        <w:t>donnée</w:t>
+      </w:r>
+      <w:proofErr w:type="gramEnd"/>
+      <w:r>
+        <w:t xml:space="preserve"> </w:t>
       </w:r>
       <w:proofErr w:type="spellStart"/>
       <w:r>
-        <w:t>liste_cle</w:t>
+        <w:t>fig</w:t>
       </w:r>
       <w:proofErr w:type="spellEnd"/>
       <w:r>
-        <w:t> »</w:t>
+        <w:t> ?</w:t>
       </w:r>
     </w:p>
     <w:p>
@@ -712,393 +701,35 @@
           <w:bCs/>
           <w:u w:val="single"/>
         </w:rPr>
-        <w:t>Création du labyrinthe</w:t>
-      </w:r>
-    </w:p>
-    <w:p>
-      <w:pPr>
-        <w:pStyle w:val="Paragraphedeliste"/>
-        <w:numPr>
-          <w:ilvl w:val="1"/>
-          <w:numId w:val="3"/>
-        </w:numPr>
-      </w:pPr>
-      <w:r>
-        <w:t>Initialisation des images du labyrinthe : Sol, mur, porte</w:t>
-      </w:r>
-    </w:p>
-    <w:p>
-      <w:pPr>
-        <w:pStyle w:val="Paragraphedeliste"/>
-        <w:numPr>
-          <w:ilvl w:val="1"/>
-          <w:numId w:val="3"/>
-        </w:numPr>
-      </w:pPr>
-      <w:r>
-        <w:t xml:space="preserve">Mise en place des images, utilisation de </w:t>
-      </w:r>
-      <w:proofErr w:type="spellStart"/>
-      <w:r>
-        <w:t>pygame</w:t>
-      </w:r>
-      <w:proofErr w:type="spellEnd"/>
-      <w:r>
-        <w:t xml:space="preserve"> pour mettre en place les images en utilisant la clé du dictionnaire</w:t>
-      </w:r>
-    </w:p>
-    <w:p>
-      <w:pPr>
-        <w:pStyle w:val="Paragraphedeliste"/>
-        <w:numPr>
-          <w:ilvl w:val="1"/>
-          <w:numId w:val="3"/>
-        </w:numPr>
-      </w:pPr>
-      <w:r>
-        <w:t xml:space="preserve">Initialisation des images objets : </w:t>
-      </w:r>
-      <w:proofErr w:type="spellStart"/>
-      <w:r>
-        <w:rPr>
-          <w:i/>
-          <w:iCs/>
-        </w:rPr>
-        <w:t>ether</w:t>
-      </w:r>
-      <w:proofErr w:type="spellEnd"/>
-      <w:r>
-        <w:rPr>
-          <w:i/>
-          <w:iCs/>
-        </w:rPr>
-        <w:t>, aiguille, tube plastique, seringue</w:t>
-      </w:r>
-    </w:p>
-    <w:p>
-      <w:pPr>
-        <w:pStyle w:val="Paragraphedeliste"/>
-        <w:numPr>
-          <w:ilvl w:val="1"/>
-          <w:numId w:val="3"/>
-        </w:numPr>
-      </w:pPr>
-      <w:r>
-        <w:t xml:space="preserve">Mise en place des objets, utilisation de </w:t>
-      </w:r>
-      <w:proofErr w:type="spellStart"/>
-      <w:r>
-        <w:t>pygame</w:t>
-      </w:r>
-      <w:proofErr w:type="spellEnd"/>
-      <w:r>
-        <w:t xml:space="preserve"> pour mettre en place les images </w:t>
-      </w:r>
-      <w:r>
-        <w:t>en utilisant la clé du dictionnaire « </w:t>
-      </w:r>
-      <w:proofErr w:type="spellStart"/>
-      <w:r>
-        <w:t>liste_cle</w:t>
-      </w:r>
-      <w:proofErr w:type="spellEnd"/>
-      <w:r>
-        <w:t> »</w:t>
-      </w:r>
-    </w:p>
-    <w:p>
-      <w:pPr>
-        <w:pStyle w:val="Paragraphedeliste"/>
-        <w:numPr>
-          <w:ilvl w:val="0"/>
-          <w:numId w:val="3"/>
-        </w:numPr>
+        <w:t xml:space="preserve">Création du </w:t>
+      </w:r>
+      <w:r>
         <w:rPr>
           <w:b/>
           <w:bCs/>
           <w:u w:val="single"/>
         </w:rPr>
-      </w:pPr>
-      <w:r>
+        <w:t>programme</w:t>
+      </w:r>
+    </w:p>
+    <w:p>
+      <w:pPr>
+        <w:pStyle w:val="Paragraphedeliste"/>
+        <w:ind w:left="1068"/>
         <w:rPr>
           <w:b/>
           <w:bCs/>
           <w:u w:val="single"/>
         </w:rPr>
-        <w:t>Initialisation du</w:t>
-      </w:r>
+      </w:pPr>
       <w:r>
         <w:rPr>
           <w:b/>
           <w:bCs/>
           <w:u w:val="single"/>
         </w:rPr>
-        <w:t xml:space="preserve"> personnage principal</w:t>
-      </w:r>
-    </w:p>
-    <w:p>
-      <w:pPr>
-        <w:pStyle w:val="Paragraphedeliste"/>
-        <w:numPr>
-          <w:ilvl w:val="1"/>
-          <w:numId w:val="3"/>
-        </w:numPr>
-      </w:pPr>
-      <w:r>
-        <w:t xml:space="preserve">Permet d’initialiser le </w:t>
-      </w:r>
-      <w:r>
-        <w:t>symbole</w:t>
-      </w:r>
-      <w:r>
-        <w:t xml:space="preserve"> du personnage, utilise un module pour déterminer la position du personnage dans le niveau, initialisation </w:t>
-      </w:r>
-      <w:r>
-        <w:t xml:space="preserve">de l’image et de sa position </w:t>
-      </w:r>
-    </w:p>
-    <w:p>
-      <w:pPr>
-        <w:pStyle w:val="Paragraphedeliste"/>
-        <w:numPr>
-          <w:ilvl w:val="0"/>
-          <w:numId w:val="3"/>
-        </w:numPr>
-        <w:rPr>
-          <w:b/>
-          <w:bCs/>
-          <w:u w:val="single"/>
-        </w:rPr>
-      </w:pPr>
-      <w:r>
-        <w:rPr>
-          <w:b/>
-          <w:bCs/>
-          <w:u w:val="single"/>
-        </w:rPr>
-        <w:t>Utilisation des déplacements</w:t>
-      </w:r>
-    </w:p>
-    <w:p>
-      <w:pPr>
-        <w:pStyle w:val="Paragraphedeliste"/>
-        <w:numPr>
-          <w:ilvl w:val="1"/>
-          <w:numId w:val="3"/>
-        </w:numPr>
-      </w:pPr>
-      <w:r>
-        <w:t>La classe personnage est à l’écoute des évènements du clavier</w:t>
-      </w:r>
-    </w:p>
-    <w:p>
-      <w:pPr>
-        <w:pStyle w:val="Paragraphedeliste"/>
-        <w:numPr>
-          <w:ilvl w:val="1"/>
-          <w:numId w:val="3"/>
-        </w:numPr>
-      </w:pPr>
-      <w:r>
-        <w:t>A chaque pression sur les flèches directionnelles</w:t>
-      </w:r>
-      <w:r>
-        <w:t>,</w:t>
-      </w:r>
-      <w:r>
-        <w:t xml:space="preserve"> cela interpellera la classe personnage qui modifiera l’emplacement du personnage puis l’affichage se mettra à jour pour effectuer le déplacement du joueur.</w:t>
-      </w:r>
-    </w:p>
-    <w:p>
-      <w:pPr>
-        <w:pStyle w:val="Paragraphedeliste"/>
-        <w:numPr>
-          <w:ilvl w:val="0"/>
-          <w:numId w:val="3"/>
-        </w:numPr>
-        <w:rPr>
-          <w:b/>
-          <w:bCs/>
-          <w:u w:val="single"/>
-        </w:rPr>
-      </w:pPr>
-      <w:r>
-        <w:rPr>
-          <w:b/>
-          <w:bCs/>
-          <w:u w:val="single"/>
-        </w:rPr>
-        <w:t>Ramasser un objet</w:t>
-      </w:r>
-    </w:p>
-    <w:p>
-      <w:pPr>
-        <w:pStyle w:val="Paragraphedeliste"/>
-        <w:numPr>
-          <w:ilvl w:val="1"/>
-          <w:numId w:val="3"/>
-        </w:numPr>
-      </w:pPr>
-      <w:r>
-        <w:t>Quand la position du personnage est identique à la position d’un objet, ce dernier passe d’un dictionnaire représentant les objets à ramass</w:t>
-      </w:r>
-      <w:r>
-        <w:t>er</w:t>
-      </w:r>
-      <w:r>
-        <w:t xml:space="preserve"> dans un dictionnaire représentant les objets ramassés</w:t>
-      </w:r>
-    </w:p>
-    <w:p>
-      <w:pPr>
-        <w:pStyle w:val="Paragraphedeliste"/>
-        <w:numPr>
-          <w:ilvl w:val="1"/>
-          <w:numId w:val="3"/>
-        </w:numPr>
-      </w:pPr>
-      <w:r>
-        <w:t xml:space="preserve">On interpelle la classe objet pour mettre à jour l’inventaire </w:t>
-      </w:r>
-    </w:p>
-    <w:p>
-      <w:pPr>
-        <w:pStyle w:val="Paragraphedeliste"/>
-        <w:numPr>
-          <w:ilvl w:val="0"/>
-          <w:numId w:val="3"/>
-        </w:numPr>
-        <w:rPr>
-          <w:b/>
-          <w:bCs/>
-          <w:u w:val="single"/>
-        </w:rPr>
-      </w:pPr>
-      <w:r>
-        <w:rPr>
-          <w:b/>
-          <w:bCs/>
-          <w:u w:val="single"/>
-        </w:rPr>
-        <w:t>Terminer la partie</w:t>
-      </w:r>
-    </w:p>
-    <w:p>
-      <w:pPr>
-        <w:pStyle w:val="Paragraphedeliste"/>
-        <w:numPr>
-          <w:ilvl w:val="1"/>
-          <w:numId w:val="3"/>
-        </w:numPr>
-      </w:pPr>
-      <w:r>
-        <w:t>Quand le dictionnaire des objets ramassés est complet se rendre au niveau de l’ennemi et gagner la partie</w:t>
-      </w:r>
-    </w:p>
-    <w:p>
-      <w:pPr>
-        <w:pStyle w:val="Paragraphedeliste"/>
-        <w:numPr>
-          <w:ilvl w:val="1"/>
-          <w:numId w:val="3"/>
-        </w:numPr>
-      </w:pPr>
-      <w:r>
-        <w:lastRenderedPageBreak/>
-        <w:t>Si le joueur se rend vers l’ennemi sans tous les objets</w:t>
-      </w:r>
-      <w:r>
-        <w:t>,</w:t>
-      </w:r>
-      <w:r>
-        <w:t xml:space="preserve"> il perd la partie</w:t>
-      </w:r>
-    </w:p>
-    <w:p>
-      <w:pPr>
-        <w:spacing w:after="0"/>
-      </w:pPr>
-      <w:r>
-        <w:t xml:space="preserve">Cette liste formant l’algorithme du programme montre que nous </w:t>
-      </w:r>
-      <w:r>
-        <w:t>aurons</w:t>
-      </w:r>
-      <w:r>
-        <w:t xml:space="preserve"> besoin d’un découpage spécifique :</w:t>
-      </w:r>
-    </w:p>
-    <w:p>
-      <w:pPr>
-        <w:spacing w:after="0"/>
-      </w:pPr>
-      <w:r>
-        <w:t>Un fichier par classe, nous aurons donc « </w:t>
-      </w:r>
-      <w:proofErr w:type="spellStart"/>
-      <w:r>
-        <w:rPr>
-          <w:i/>
-          <w:iCs/>
-        </w:rPr>
-        <w:t>Class_Maze</w:t>
-      </w:r>
-      <w:proofErr w:type="spellEnd"/>
-      <w:r>
-        <w:t> » gérant le niveau, « </w:t>
-      </w:r>
-      <w:proofErr w:type="spellStart"/>
-      <w:r>
-        <w:rPr>
-          <w:i/>
-          <w:iCs/>
-        </w:rPr>
-        <w:t>Class_Personnage</w:t>
-      </w:r>
-      <w:proofErr w:type="spellEnd"/>
-      <w:r>
-        <w:t> » gérant le personnage, « </w:t>
-      </w:r>
-      <w:proofErr w:type="spellStart"/>
-      <w:r>
-        <w:rPr>
-          <w:i/>
-          <w:iCs/>
-        </w:rPr>
-        <w:t>Class_items</w:t>
-      </w:r>
-      <w:proofErr w:type="spellEnd"/>
-      <w:r>
-        <w:t> » gérant les objets. Nous gardons deux fichiers l’un étant le programme à démarrer que nous nommerons « </w:t>
-      </w:r>
-      <w:r>
-        <w:rPr>
-          <w:i/>
-          <w:iCs/>
-        </w:rPr>
-        <w:t>macgyvers_main.py</w:t>
-      </w:r>
-      <w:r>
-        <w:t xml:space="preserve"> » et le dernier fichier contient les modules </w:t>
-      </w:r>
-      <w:r>
-        <w:t>spécifiques ne rentrant pas dans une classe que nous nommons « </w:t>
-      </w:r>
-      <w:r>
-        <w:rPr>
-          <w:i/>
-          <w:iCs/>
-        </w:rPr>
-        <w:t>module_actions.py</w:t>
-      </w:r>
-      <w:r>
-        <w:t> </w:t>
-      </w:r>
-      <w:proofErr w:type="gramStart"/>
-      <w:r>
-        <w:t>» .</w:t>
-      </w:r>
-      <w:proofErr w:type="gramEnd"/>
+        <w:t>Découpage du programme, base de données, logique de l’utilisateur</w:t>
+      </w:r>
     </w:p>
     <w:p>
       <w:pPr>
@@ -1136,53 +767,8 @@
       </w:r>
     </w:p>
     <w:p>
-      <w:r>
-        <w:t>Les difficultés rencontrées lors du projet sont dues à la programmation autodidacte qui fut mi</w:t>
-      </w:r>
-      <w:r>
-        <w:t>se</w:t>
-      </w:r>
-      <w:r>
-        <w:t xml:space="preserve"> en place en premier lieu. La programmation procédurale qui me permit de finaliser l’exercice facilement montrât de nombreuses failles que ce soit dans l’évolution continue du programme, dans la lecture du code et son évolution. </w:t>
-      </w:r>
-    </w:p>
-    <w:p>
-      <w:r>
-        <w:t>Les difficultés furent donc de corriger ces aspects et de m’approprier un peu plus la programmation orienté</w:t>
-      </w:r>
-      <w:r>
-        <w:t>e</w:t>
-      </w:r>
-      <w:r>
-        <w:t xml:space="preserve"> objets. Dans un premier temps, il fallut regrouper les trop nombreux modules éparpillés et les fusionn</w:t>
-      </w:r>
-      <w:r>
-        <w:t>er</w:t>
-      </w:r>
-      <w:r>
-        <w:t xml:space="preserve"> dans des classes regroupant les grandes propriétés du projet (le niveau, le personnage, les objets). </w:t>
-      </w:r>
-      <w:r>
-        <w:t>Dans un second temps, il fut nécessaire</w:t>
-      </w:r>
-      <w:r>
-        <w:t xml:space="preserve"> de corriger les éléments </w:t>
-      </w:r>
-      <w:r>
-        <w:t>permettant une meilleure compréhension du code en retirant les « chiffre</w:t>
-      </w:r>
-      <w:r>
-        <w:t>s</w:t>
-      </w:r>
-      <w:r>
-        <w:t xml:space="preserve"> magique</w:t>
-      </w:r>
-      <w:r>
-        <w:t>s</w:t>
-      </w:r>
-      <w:r>
-        <w:t xml:space="preserve"> » et en modifiant les noms de variables. </w:t>
-      </w:r>
+      <w:bookmarkStart w:id="0" w:name="_GoBack"/>
+      <w:bookmarkEnd w:id="0"/>
       <w:r>
         <w:t xml:space="preserve"> </w:t>
       </w:r>

</xml_diff>

<commit_message>
Nouvelles mise à jour PEP8
</commit_message>
<xml_diff>
--- a/Documents/Projet 5 - Livrable.docx
+++ b/Documents/Projet 5 - Livrable.docx
@@ -295,6 +295,62 @@
                 <w:sz w:val="20"/>
                 <w:szCs w:val="20"/>
               </w:rPr>
+              <w:t xml:space="preserve">Utilisation de </w:t>
+            </w:r>
+            <w:proofErr w:type="spellStart"/>
+            <w:r>
+              <w:rPr>
+                <w:sz w:val="20"/>
+                <w:szCs w:val="20"/>
+              </w:rPr>
+              <w:t>configparser</w:t>
+            </w:r>
+            <w:proofErr w:type="spellEnd"/>
+          </w:p>
+        </w:tc>
+      </w:tr>
+      <w:tr>
+        <w:tc>
+          <w:tcPr>
+            <w:tcW w:w="421" w:type="dxa"/>
+          </w:tcPr>
+          <w:p>
+            <w:pPr>
+              <w:jc w:val="center"/>
+              <w:rPr>
+                <w:b/>
+                <w:bCs/>
+                <w:sz w:val="20"/>
+                <w:szCs w:val="20"/>
+              </w:rPr>
+            </w:pPr>
+            <w:r>
+              <w:rPr>
+                <w:b/>
+                <w:bCs/>
+                <w:sz w:val="20"/>
+                <w:szCs w:val="20"/>
+              </w:rPr>
+              <w:t>5</w:t>
+            </w:r>
+          </w:p>
+        </w:tc>
+        <w:tc>
+          <w:tcPr>
+            <w:tcW w:w="7153" w:type="dxa"/>
+          </w:tcPr>
+          <w:p>
+            <w:pPr>
+              <w:rPr>
+                <w:sz w:val="20"/>
+                <w:szCs w:val="20"/>
+              </w:rPr>
+            </w:pPr>
+            <w:r>
+              <w:rPr>
+                <w:sz w:val="20"/>
+                <w:szCs w:val="20"/>
+              </w:rPr>
               <w:t xml:space="preserve">Création de la base de données </w:t>
             </w:r>
           </w:p>
@@ -342,8 +398,17 @@
                 <w:sz w:val="20"/>
                 <w:szCs w:val="20"/>
               </w:rPr>
-              <w:t>Remplissage de la base avec le jeu de donnée créé</w:t>
+              <w:t xml:space="preserve">Créer les différentes requêtes </w:t>
             </w:r>
+            <w:proofErr w:type="spellStart"/>
+            <w:r>
+              <w:rPr>
+                <w:sz w:val="20"/>
+                <w:szCs w:val="20"/>
+              </w:rPr>
+              <w:t>sql</w:t>
+            </w:r>
+            <w:proofErr w:type="spellEnd"/>
           </w:p>
         </w:tc>
       </w:tr>
@@ -389,23 +454,7 @@
                 <w:sz w:val="20"/>
                 <w:szCs w:val="20"/>
               </w:rPr>
-              <w:t xml:space="preserve">Créer les différentes requêtes </w:t>
-            </w:r>
-            <w:proofErr w:type="spellStart"/>
-            <w:r>
-              <w:rPr>
-                <w:sz w:val="20"/>
-                <w:szCs w:val="20"/>
-              </w:rPr>
-              <w:t>sql</w:t>
-            </w:r>
-            <w:proofErr w:type="spellEnd"/>
-            <w:r>
-              <w:rPr>
-                <w:sz w:val="20"/>
-                <w:szCs w:val="20"/>
-              </w:rPr>
-              <w:t xml:space="preserve"> </w:t>
+              <w:t>Remplissage de la base avec le jeu de donnée créé</w:t>
             </w:r>
           </w:p>
         </w:tc>
@@ -551,8 +600,332 @@
         <w:t>Etude de l’algorithme</w:t>
       </w:r>
     </w:p>
-    <w:p/>
-    <w:p/>
+    <w:p>
+      <w:r>
+        <w:t>Nous avons</w:t>
+      </w:r>
+      <w:r>
+        <w:t xml:space="preserve"> scindé le projet en 6 parties.</w:t>
+      </w:r>
+    </w:p>
+    <w:p>
+      <w:r>
+        <w:t>Deux parties reposant sur des fichiers extérieurs, l’un servant à la configuration du programme et permettre de garder des informations importantes au sein d’un même fichier sans encombrer le code, que l’on a nommé  « config.ini ». L’autre fichier étant le script de création des bases de données pour permettre à chaque utilisateur de partir d’une base commune lors de l’utilisation du programme que l’on nomme « </w:t>
+      </w:r>
+      <w:proofErr w:type="spellStart"/>
+      <w:r>
+        <w:t>script_sql.sql</w:t>
+      </w:r>
+      <w:proofErr w:type="spellEnd"/>
+      <w:r>
+        <w:t> ».</w:t>
+      </w:r>
+    </w:p>
+    <w:p>
+      <w:r>
+        <w:t>Le fichier à lancer qui contient le squelette du programme est appelé « OFF_main.py » il est constitué d’un</w:t>
+      </w:r>
+      <w:r>
+        <w:t>e</w:t>
+      </w:r>
+      <w:r>
+        <w:t xml:space="preserve"> </w:t>
+      </w:r>
+      <w:r>
+        <w:t xml:space="preserve">classe </w:t>
+      </w:r>
+      <w:r>
+        <w:t xml:space="preserve"> « main » qui est interpellé lors du lancement</w:t>
+      </w:r>
+      <w:r>
+        <w:t xml:space="preserve"> pour générer l’objet programme</w:t>
+      </w:r>
+      <w:r>
+        <w:t>, c’est à partir de ce fichier que les autres classes vont être interpellé pour former la vie du programme et son interaction avec l’utilisateur.</w:t>
+      </w:r>
+      <w:r>
+        <w:t xml:space="preserve"> Lors de </w:t>
+      </w:r>
+      <w:r>
+        <w:t>ce</w:t>
+      </w:r>
+      <w:r>
+        <w:t xml:space="preserve"> lancement plusieurs options sont misent à disposition de l’</w:t>
+      </w:r>
+      <w:r>
+        <w:t>utilisateur et il important  d’</w:t>
+      </w:r>
+      <w:r>
+        <w:t>étudier l’</w:t>
+      </w:r>
+      <w:proofErr w:type="spellStart"/>
+      <w:r>
+        <w:t>algorythme</w:t>
+      </w:r>
+      <w:proofErr w:type="spellEnd"/>
+      <w:r>
+        <w:t xml:space="preserve"> selon ces différentes options :</w:t>
+      </w:r>
+    </w:p>
+    <w:p>
+      <w:r>
+        <w:t>La première option proposée est la création de la base de données et l’intégration</w:t>
+      </w:r>
+      <w:r>
+        <w:t xml:space="preserve"> d’un jeu de donnée dans la base de données local</w:t>
+      </w:r>
+      <w:r>
+        <w:t xml:space="preserve">. Cela fait appel à trois classes : Classe affichage, Classe </w:t>
+      </w:r>
+      <w:proofErr w:type="spellStart"/>
+      <w:r>
+        <w:t>requete</w:t>
+      </w:r>
+      <w:proofErr w:type="spellEnd"/>
+      <w:r>
+        <w:t xml:space="preserve">, Classe </w:t>
+      </w:r>
+      <w:proofErr w:type="spellStart"/>
+      <w:r>
+        <w:t>bdd_mysql</w:t>
+      </w:r>
+      <w:proofErr w:type="spellEnd"/>
+    </w:p>
+    <w:p>
+      <w:r>
+        <w:t xml:space="preserve">La classe affichage est initialisé et crée une instance d’affichage, ainsi nous appellerons cette classe à chaque fois qu’une interaction avec l’utilisateur est demandé ou à chaque fois qu’une information doit apparaitre à l’écran. Chaque choix est ramené à une fonction vérifiant l’intégrité des </w:t>
+      </w:r>
+      <w:r>
+        <w:t>données pour éviter les erreurs (tel que mettre une lettre ou un choix n’étant pas dans la liste)</w:t>
+      </w:r>
+    </w:p>
+    <w:p>
+      <w:r>
+        <w:t>La classe requête</w:t>
+      </w:r>
+      <w:r>
+        <w:t xml:space="preserve"> contenu dans le fichier « class_requete.py » contient l’ensemble des demandes vers l’API d’Open Food </w:t>
+      </w:r>
+      <w:proofErr w:type="spellStart"/>
+      <w:r>
+        <w:t>Facts</w:t>
+      </w:r>
+      <w:proofErr w:type="spellEnd"/>
+      <w:r>
+        <w:t xml:space="preserve"> par ces différents module : </w:t>
+      </w:r>
+      <w:proofErr w:type="spellStart"/>
+      <w:r>
+        <w:t>req_catégorie</w:t>
+      </w:r>
+      <w:proofErr w:type="spellEnd"/>
+      <w:r>
+        <w:t xml:space="preserve">, </w:t>
+      </w:r>
+      <w:proofErr w:type="spellStart"/>
+      <w:r>
+        <w:t>req_produit</w:t>
+      </w:r>
+      <w:proofErr w:type="gramStart"/>
+      <w:r>
+        <w:t>,req</w:t>
+      </w:r>
+      <w:proofErr w:type="gramEnd"/>
+      <w:r>
+        <w:t>_store</w:t>
+      </w:r>
+      <w:proofErr w:type="spellEnd"/>
+      <w:r>
+        <w:t xml:space="preserve">, il permet de faire créer une réponse en </w:t>
+      </w:r>
+      <w:proofErr w:type="spellStart"/>
+      <w:r>
+        <w:t>jsons</w:t>
+      </w:r>
+      <w:proofErr w:type="spellEnd"/>
+      <w:r>
+        <w:t xml:space="preserve"> utilisable par la suite pour former un jeu de donnée que nous allons fournir à notre base de donnée local. Cette classe permet aussi de gérer le lot de donnée obtenu en lui retirant les données inutiles venant de l’API et le rendant plus malléable pour le projet. Pour cela, chaque catégorie choisis est envoyé vers la classe requête pour créer un dictionnaire formé de chaque produit provenant de l’API. Lors de la création de ce dictionnaire dans le module « </w:t>
+      </w:r>
+      <w:proofErr w:type="spellStart"/>
+      <w:r>
+        <w:t>crea_dictionnary</w:t>
+      </w:r>
+      <w:proofErr w:type="spellEnd"/>
+      <w:r>
+        <w:t> » les produits sont liée à leur</w:t>
+      </w:r>
+      <w:r>
+        <w:t>s</w:t>
+      </w:r>
+      <w:r>
+        <w:t xml:space="preserve"> catégorie</w:t>
+      </w:r>
+      <w:r>
+        <w:t>s</w:t>
+      </w:r>
+      <w:r>
+        <w:t xml:space="preserve"> et vendeur</w:t>
+      </w:r>
+      <w:r>
+        <w:t>s. Une fois chaque produits des catégories extraites dans le dictionnaire, les doublons son retiré avec le module « </w:t>
+      </w:r>
+      <w:proofErr w:type="spellStart"/>
+      <w:r>
+        <w:t>dbl_listing</w:t>
+      </w:r>
+      <w:proofErr w:type="spellEnd"/>
+      <w:r>
+        <w:t xml:space="preserve"> ». </w:t>
+      </w:r>
+    </w:p>
+    <w:p>
+      <w:r>
+        <w:t>La classe « </w:t>
+      </w:r>
+      <w:proofErr w:type="spellStart"/>
+      <w:r>
+        <w:t>bdd_mysql</w:t>
+      </w:r>
+      <w:proofErr w:type="spellEnd"/>
+      <w:r>
+        <w:t> » est initialisé pour instancier la connexion entre le programme et la base de données, cette dernière est vérifiée par une fonction permettant de faire remonter les soucis de connexion.</w:t>
+      </w:r>
+      <w:r>
+        <w:t xml:space="preserve"> Une fois la connexion instancié, la class va permettre la création de l’architecture de la base de donnée puis prendre le jeu de donnée généré par l’API de Open Food </w:t>
+      </w:r>
+      <w:proofErr w:type="spellStart"/>
+      <w:r>
+        <w:t>Facts</w:t>
+      </w:r>
+      <w:proofErr w:type="spellEnd"/>
+      <w:r>
+        <w:t xml:space="preserve"> retravaillé par la class requête pour l’intégrer dans la base de donnée local. </w:t>
+      </w:r>
+    </w:p>
+    <w:p>
+      <w:r>
+        <w:t xml:space="preserve">La seconde interaction avec le programme permet d’interroger la base de données locale pour permettre de rechercher un substitut alimentaire. Cette interaction fait appel à la classe </w:t>
+      </w:r>
+      <w:r>
+        <w:t>« </w:t>
+      </w:r>
+      <w:proofErr w:type="spellStart"/>
+      <w:r>
+        <w:t>bdd_mysql</w:t>
+      </w:r>
+      <w:proofErr w:type="spellEnd"/>
+      <w:r>
+        <w:t> »</w:t>
+      </w:r>
+      <w:r>
+        <w:t xml:space="preserve"> et à la classe affichage</w:t>
+      </w:r>
+      <w:r>
+        <w:t>.</w:t>
+      </w:r>
+    </w:p>
+    <w:p>
+      <w:r>
+        <w:lastRenderedPageBreak/>
+        <w:t xml:space="preserve">Lors de ce choix, la classe </w:t>
+      </w:r>
+      <w:r>
+        <w:t>« </w:t>
+      </w:r>
+      <w:proofErr w:type="spellStart"/>
+      <w:r>
+        <w:t>bdd_mysql</w:t>
+      </w:r>
+      <w:proofErr w:type="spellEnd"/>
+      <w:r>
+        <w:t> »</w:t>
+      </w:r>
+      <w:r>
+        <w:t xml:space="preserve"> suit alors une simple logique, il cherche les catégories dans la base de donnée local dans la table « </w:t>
+      </w:r>
+      <w:proofErr w:type="spellStart"/>
+      <w:r>
+        <w:t>categories</w:t>
+      </w:r>
+      <w:proofErr w:type="spellEnd"/>
+      <w:r>
+        <w:t xml:space="preserve"> » puis les donnent à afficher à la classe affichage. Une fois la réponse effectuer par l’utilisateur la réponse est donnée à la classe </w:t>
+      </w:r>
+      <w:r>
+        <w:t>« </w:t>
+      </w:r>
+      <w:proofErr w:type="spellStart"/>
+      <w:r>
+        <w:t>bdd_mysql</w:t>
+      </w:r>
+      <w:proofErr w:type="spellEnd"/>
+      <w:r>
+        <w:t> »</w:t>
+      </w:r>
+      <w:r>
+        <w:t xml:space="preserve"> il va alors interroger la base de jointure entre les catégories et les produits, la réponse de cette requête est fournis à la classe affichage pour le choix utilisateur. Quand le produit a substitué est choisis, on compare le </w:t>
+      </w:r>
+      <w:r>
+        <w:t>« </w:t>
+      </w:r>
+      <w:proofErr w:type="spellStart"/>
+      <w:r>
+        <w:t>nutri_score</w:t>
+      </w:r>
+      <w:proofErr w:type="spellEnd"/>
+      <w:r>
+        <w:t> »</w:t>
+      </w:r>
+      <w:r>
+        <w:t>, si celui-là n’est pas renseigné, on compare</w:t>
+      </w:r>
+      <w:r>
+        <w:t xml:space="preserve"> alors les le rapport calorifique</w:t>
+      </w:r>
+      <w:r>
+        <w:t xml:space="preserve"> de chaque produit pour extraire un substitut au produit sélectionné par l’utilisateur.</w:t>
+      </w:r>
+    </w:p>
+    <w:p>
+      <w:r>
+        <w:t xml:space="preserve">Une fois le substitut sélectionné, les données sont envoyés dans la classe affichage ou l’utilisateur à la capacité d’enregistrer son substitut dans la base de données. </w:t>
+      </w:r>
+      <w:bookmarkStart w:id="0" w:name="_GoBack"/>
+      <w:bookmarkEnd w:id="0"/>
+    </w:p>
+    <w:p>
+      <w:r>
+        <w:t xml:space="preserve">Le dernier choix est celui de charger les recherches faites par l’utilisateur, lors de cette sélection, la classe </w:t>
+      </w:r>
+      <w:r>
+        <w:t>« </w:t>
+      </w:r>
+      <w:proofErr w:type="spellStart"/>
+      <w:r>
+        <w:t>bdd_mysql</w:t>
+      </w:r>
+      <w:proofErr w:type="spellEnd"/>
+      <w:r>
+        <w:t> »</w:t>
+      </w:r>
+      <w:r>
+        <w:t xml:space="preserve"> est interpellé pour interroger la table </w:t>
+      </w:r>
+      <w:r>
+        <w:t>« </w:t>
+      </w:r>
+      <w:proofErr w:type="spellStart"/>
+      <w:r>
+        <w:t>substitut_save</w:t>
+      </w:r>
+      <w:proofErr w:type="spellEnd"/>
+      <w:r>
+        <w:t xml:space="preserve"> » </w:t>
+      </w:r>
+      <w:r>
+        <w:t>puis afficher par la classe affichage.</w:t>
+      </w:r>
+    </w:p>
     <w:p>
       <w:pPr>
         <w:rPr>
@@ -649,6 +1022,9 @@
       <w:r>
         <w:t>json</w:t>
       </w:r>
+      <w:r>
+        <w:t>s</w:t>
+      </w:r>
       <w:proofErr w:type="spellEnd"/>
       <w:r>
         <w:t xml:space="preserve"> obtenus</w:t>
@@ -663,23 +1039,7 @@
         </w:numPr>
       </w:pPr>
       <w:r>
-        <w:t xml:space="preserve">Etablir une base de </w:t>
-      </w:r>
-      <w:proofErr w:type="gramStart"/>
-      <w:r>
-        <w:t>donnée</w:t>
-      </w:r>
-      <w:proofErr w:type="gramEnd"/>
-      <w:r>
-        <w:t xml:space="preserve"> </w:t>
-      </w:r>
-      <w:proofErr w:type="spellStart"/>
-      <w:r>
-        <w:t>fig</w:t>
-      </w:r>
-      <w:proofErr w:type="spellEnd"/>
-      <w:r>
-        <w:t> ?</w:t>
+        <w:t>Etablir un schéma relationnel de base de données</w:t>
       </w:r>
     </w:p>
     <w:p>
@@ -715,7 +1075,46 @@
     <w:p>
       <w:pPr>
         <w:pStyle w:val="Paragraphedeliste"/>
-        <w:ind w:left="1068"/>
+        <w:numPr>
+          <w:ilvl w:val="1"/>
+          <w:numId w:val="3"/>
+        </w:numPr>
+      </w:pPr>
+      <w:r>
+        <w:t>Etablir les différentes classes dont aura besoin le programme</w:t>
+      </w:r>
+    </w:p>
+    <w:p>
+      <w:pPr>
+        <w:pStyle w:val="Paragraphedeliste"/>
+        <w:numPr>
+          <w:ilvl w:val="1"/>
+          <w:numId w:val="3"/>
+        </w:numPr>
+      </w:pPr>
+      <w:r>
+        <w:t>Etablir le fichier de configuration</w:t>
+      </w:r>
+    </w:p>
+    <w:p>
+      <w:pPr>
+        <w:pStyle w:val="Paragraphedeliste"/>
+        <w:numPr>
+          <w:ilvl w:val="1"/>
+          <w:numId w:val="3"/>
+        </w:numPr>
+      </w:pPr>
+      <w:r>
+        <w:t xml:space="preserve">Installer, créer la base de données </w:t>
+      </w:r>
+    </w:p>
+    <w:p>
+      <w:pPr>
+        <w:pStyle w:val="Paragraphedeliste"/>
+        <w:numPr>
+          <w:ilvl w:val="0"/>
+          <w:numId w:val="3"/>
+        </w:numPr>
         <w:rPr>
           <w:b/>
           <w:bCs/>
@@ -728,7 +1127,93 @@
           <w:bCs/>
           <w:u w:val="single"/>
         </w:rPr>
-        <w:t>Découpage du programme, base de données, logique de l’utilisateur</w:t>
+        <w:t xml:space="preserve">Création des requêtes API et </w:t>
+      </w:r>
+      <w:proofErr w:type="spellStart"/>
+      <w:r>
+        <w:rPr>
+          <w:b/>
+          <w:bCs/>
+          <w:u w:val="single"/>
+        </w:rPr>
+        <w:t>sql</w:t>
+      </w:r>
+      <w:proofErr w:type="spellEnd"/>
+    </w:p>
+    <w:p>
+      <w:pPr>
+        <w:pStyle w:val="Paragraphedeliste"/>
+        <w:numPr>
+          <w:ilvl w:val="0"/>
+          <w:numId w:val="3"/>
+        </w:numPr>
+        <w:rPr>
+          <w:b/>
+          <w:bCs/>
+          <w:u w:val="single"/>
+        </w:rPr>
+      </w:pPr>
+      <w:r>
+        <w:rPr>
+          <w:b/>
+          <w:bCs/>
+          <w:u w:val="single"/>
+        </w:rPr>
+        <w:t xml:space="preserve">Finaliser </w:t>
+      </w:r>
+      <w:proofErr w:type="gramStart"/>
+      <w:r>
+        <w:rPr>
+          <w:b/>
+          <w:bCs/>
+          <w:u w:val="single"/>
+        </w:rPr>
+        <w:t>la</w:t>
+      </w:r>
+      <w:proofErr w:type="gramEnd"/>
+      <w:r>
+        <w:rPr>
+          <w:b/>
+          <w:bCs/>
+          <w:u w:val="single"/>
+        </w:rPr>
+        <w:t xml:space="preserve"> logique utilisateur</w:t>
+      </w:r>
+    </w:p>
+    <w:p>
+      <w:pPr>
+        <w:pStyle w:val="Paragraphedeliste"/>
+        <w:numPr>
+          <w:ilvl w:val="1"/>
+          <w:numId w:val="3"/>
+        </w:numPr>
+      </w:pPr>
+      <w:r>
+        <w:t xml:space="preserve">Lier les différentes classes </w:t>
+      </w:r>
+    </w:p>
+    <w:p>
+      <w:pPr>
+        <w:pStyle w:val="Paragraphedeliste"/>
+        <w:numPr>
+          <w:ilvl w:val="1"/>
+          <w:numId w:val="3"/>
+        </w:numPr>
+      </w:pPr>
+      <w:r>
+        <w:t>Permettre une interaction utilisateurs dynamique</w:t>
+      </w:r>
+    </w:p>
+    <w:p>
+      <w:pPr>
+        <w:pStyle w:val="Paragraphedeliste"/>
+        <w:numPr>
+          <w:ilvl w:val="1"/>
+          <w:numId w:val="3"/>
+        </w:numPr>
+      </w:pPr>
+      <w:r>
+        <w:t>Enregistrement du substitut</w:t>
       </w:r>
     </w:p>
     <w:p>
@@ -767,12 +1252,85 @@
       </w:r>
     </w:p>
     <w:p>
-      <w:bookmarkStart w:id="0" w:name="_GoBack"/>
-      <w:bookmarkEnd w:id="0"/>
       <w:r>
         <w:t xml:space="preserve"> </w:t>
       </w:r>
-    </w:p>
+      <w:r>
+        <w:t>Les premières difficultés fu</w:t>
+      </w:r>
+      <w:r>
+        <w:t>rent</w:t>
+      </w:r>
+      <w:r>
+        <w:t xml:space="preserve"> de s’approprier l’API de Open Food </w:t>
+      </w:r>
+      <w:proofErr w:type="spellStart"/>
+      <w:r>
+        <w:t>Facts</w:t>
+      </w:r>
+      <w:proofErr w:type="spellEnd"/>
+      <w:r>
+        <w:t xml:space="preserve">. Bien comprendre chaque requête, faire la part des données inutiles pour le projet et trouver la meilleure solution de présentation pour le programme. Puis travailler au mieux le format </w:t>
+      </w:r>
+      <w:proofErr w:type="spellStart"/>
+      <w:r>
+        <w:t>json</w:t>
+      </w:r>
+      <w:proofErr w:type="spellEnd"/>
+      <w:r>
+        <w:t xml:space="preserve"> pour parvenir à créer un contenant</w:t>
+      </w:r>
+      <w:r>
+        <w:t xml:space="preserve"> de donnée utile pour réinjecter dans la base de données local. </w:t>
+      </w:r>
+      <w:r>
+        <w:t xml:space="preserve">Une fois </w:t>
+      </w:r>
+      <w:r>
+        <w:t>ce</w:t>
+      </w:r>
+      <w:r>
+        <w:t xml:space="preserve"> format de donnée établit, nous avons installé et configurer </w:t>
+      </w:r>
+      <w:proofErr w:type="spellStart"/>
+      <w:r>
+        <w:t>Mysql</w:t>
+      </w:r>
+      <w:proofErr w:type="spellEnd"/>
+      <w:r>
+        <w:t xml:space="preserve">. Une des réflexions était de bien déterminer le nombre de table, le type de donnée dont nous allons avoir besoin. Une fois cela fait réfléchir </w:t>
+      </w:r>
+      <w:r>
+        <w:t>à la</w:t>
+      </w:r>
+      <w:r>
+        <w:t xml:space="preserve"> liaison entre les tables</w:t>
+      </w:r>
+      <w:r>
+        <w:t>,</w:t>
+      </w:r>
+      <w:r>
+        <w:t xml:space="preserve"> </w:t>
+      </w:r>
+      <w:r>
+        <w:t>déterminé</w:t>
+      </w:r>
+      <w:r>
+        <w:t xml:space="preserve"> les jointures pour avoir une idée plus précise du type de requête dont on aura besoin. Nous avons alors établit quatre tables gérant chacune quatre objets différents : Les produits, les catégories, les vendeurs et les sauvegardes. Comme nos jointures produits catégories et produit vendeur sont des liaisons un vers plusieurs, nous avons créé deux tables de jointure supplémentaire. Chaque table est constitué d’un champ « id » utilisé comme clé primaire. Nous avons par la suite généré des clés étrangères pour garantir une cohérence de donnée ainsi il semblait primordiale que ces clés soit présentes sur les tables de jointures ainsi que sur la table de sauvegarde.  </w:t>
+      </w:r>
+      <w:r>
+        <w:t xml:space="preserve">Nous remplîmes les tables catégories, vendeurs en utilisant les listes créées puis chaque produit, effectuant dans un même temps les liens dans les tables de jointure. Une fois réalisé, nous structurâmes les différentes requêtes </w:t>
+      </w:r>
+      <w:proofErr w:type="spellStart"/>
+      <w:r>
+        <w:t>sql</w:t>
+      </w:r>
+      <w:proofErr w:type="spellEnd"/>
+      <w:r>
+        <w:t xml:space="preserve"> pour répondre aux demandes du projet.</w:t>
+      </w:r>
+    </w:p>
+    <w:p/>
     <w:sectPr>
       <w:headerReference w:type="default" r:id="rId8"/>
       <w:pgSz w:w="11906" w:h="16838"/>

</xml_diff>

<commit_message>
Mise à jour des commentaires du code
</commit_message>
<xml_diff>
--- a/Documents/Projet 5 - Livrable.docx
+++ b/Documents/Projet 5 - Livrable.docx
@@ -331,7 +331,7 @@
                 <w:sz w:val="20"/>
                 <w:szCs w:val="20"/>
               </w:rPr>
-              <w:t>5</w:t>
+              <w:t>6</w:t>
             </w:r>
           </w:p>
         </w:tc>
@@ -378,7 +378,7 @@
                 <w:sz w:val="20"/>
                 <w:szCs w:val="20"/>
               </w:rPr>
-              <w:t>6</w:t>
+              <w:t>7</w:t>
             </w:r>
           </w:p>
         </w:tc>
@@ -434,7 +434,7 @@
                 <w:sz w:val="20"/>
                 <w:szCs w:val="20"/>
               </w:rPr>
-              <w:t>7</w:t>
+              <w:t>8</w:t>
             </w:r>
           </w:p>
         </w:tc>
@@ -481,7 +481,7 @@
                 <w:sz w:val="20"/>
                 <w:szCs w:val="20"/>
               </w:rPr>
-              <w:t>8</w:t>
+              <w:t>9</w:t>
             </w:r>
           </w:p>
         </w:tc>
@@ -675,7 +675,12 @@
         <w:t xml:space="preserve"> d’un jeu de donnée dans la base de données local</w:t>
       </w:r>
       <w:r>
-        <w:t xml:space="preserve">. Cela fait appel à trois classes : Classe affichage, Classe </w:t>
+        <w:t>. Cela fait appel à trois classes : Classe affichage</w:t>
+      </w:r>
+      <w:bookmarkStart w:id="0" w:name="_GoBack"/>
+      <w:bookmarkEnd w:id="0"/>
+      <w:r>
+        <w:t xml:space="preserve">, Classe </w:t>
       </w:r>
       <w:proofErr w:type="spellStart"/>
       <w:r>
@@ -890,8 +895,6 @@
       <w:r>
         <w:t xml:space="preserve">Une fois le substitut sélectionné, les données sont envoyés dans la classe affichage ou l’utilisateur à la capacité d’enregistrer son substitut dans la base de données. </w:t>
       </w:r>
-      <w:bookmarkStart w:id="0" w:name="_GoBack"/>
-      <w:bookmarkEnd w:id="0"/>
     </w:p>
     <w:p>
       <w:r>

</xml_diff>

<commit_message>
Correctif empêchant le bon fonctionnement du prog
</commit_message>
<xml_diff>
--- a/Documents/Projet 5 - Livrable.docx
+++ b/Documents/Projet 5 - Livrable.docx
@@ -42,7 +42,13 @@
         <w:t xml:space="preserve">Pour bien débuter la conception </w:t>
       </w:r>
       <w:r>
-        <w:t>du projet, nous avons commencé à lister les différentes fonctionnalités demandées. Nous avons écarté huit propriétés demandées :</w:t>
+        <w:t>du projet, nous avons commencé à lister les différentes fonctionnalités d</w:t>
+      </w:r>
+      <w:r>
+        <w:t>emandées. Nous avons écarté neuf</w:t>
+      </w:r>
+      <w:r>
+        <w:t xml:space="preserve"> propriétés demandées :</w:t>
       </w:r>
     </w:p>
     <w:tbl>
@@ -248,7 +254,21 @@
                 <w:sz w:val="20"/>
                 <w:szCs w:val="20"/>
               </w:rPr>
-              <w:t>Création d’un jeu de donnée à importer dans la base de données local</w:t>
+              <w:t>Création d’un jeu de donnée</w:t>
+            </w:r>
+            <w:r>
+              <w:rPr>
+                <w:sz w:val="20"/>
+                <w:szCs w:val="20"/>
+              </w:rPr>
+              <w:t>s</w:t>
+            </w:r>
+            <w:r>
+              <w:rPr>
+                <w:sz w:val="20"/>
+                <w:szCs w:val="20"/>
+              </w:rPr>
+              <w:t xml:space="preserve"> à importer dans la base de données local</w:t>
             </w:r>
           </w:p>
         </w:tc>
@@ -454,7 +474,21 @@
                 <w:sz w:val="20"/>
                 <w:szCs w:val="20"/>
               </w:rPr>
-              <w:t>Remplissage de la base avec le jeu de donnée créé</w:t>
+              <w:t>Remplissage de la base avec le jeu de donnée</w:t>
+            </w:r>
+            <w:r>
+              <w:rPr>
+                <w:sz w:val="20"/>
+                <w:szCs w:val="20"/>
+              </w:rPr>
+              <w:t>s</w:t>
+            </w:r>
+            <w:r>
+              <w:rPr>
+                <w:sz w:val="20"/>
+                <w:szCs w:val="20"/>
+              </w:rPr>
+              <w:t xml:space="preserve"> créé</w:t>
             </w:r>
           </w:p>
         </w:tc>
@@ -610,7 +644,25 @@
     </w:p>
     <w:p>
       <w:r>
-        <w:t>Deux parties reposant sur des fichiers extérieurs, l’un servant à la configuration du programme et permettre de garder des informations importantes au sein d’un même fichier sans encombrer le code, que l’on a nommé  « config.ini ». L’autre fichier étant le script de création des bases de données pour permettre à chaque utilisateur de partir d’une base commune lors de l’utilisation du programme que l’on nomme « </w:t>
+        <w:t>Deux parties reposant sur des fichiers extérieurs</w:t>
+      </w:r>
+      <w:r>
+        <w:t>.</w:t>
+      </w:r>
+      <w:r>
+        <w:t xml:space="preserve"> </w:t>
+      </w:r>
+      <w:r>
+        <w:t>L</w:t>
+      </w:r>
+      <w:r>
+        <w:t>’un servant à la configu</w:t>
+      </w:r>
+      <w:r>
+        <w:t>ration du programme et permettant</w:t>
+      </w:r>
+      <w:r>
+        <w:t xml:space="preserve"> de garder des informations importantes au sein d’un même fichier sans encombrer le code, que l’on a nommé  « config.ini ». L’autre fichier étant le script de création des bases de données pour permettre à chaque utilisateur de partir d’une base commune lors de l’utilisation du programme que l’on nomme « </w:t>
       </w:r>
       <w:proofErr w:type="spellStart"/>
       <w:r>
@@ -623,7 +675,25 @@
     </w:p>
     <w:p>
       <w:r>
-        <w:t>Le fichier à lancer qui contient le squelette du programme est appelé « OFF_main.py » il est constitué d’un</w:t>
+        <w:t>Le fichier à lancer</w:t>
+      </w:r>
+      <w:r>
+        <w:t>, qui</w:t>
+      </w:r>
+      <w:r>
+        <w:t xml:space="preserve"> contient le squelette du programme</w:t>
+      </w:r>
+      <w:r>
+        <w:t>,</w:t>
+      </w:r>
+      <w:r>
+        <w:t xml:space="preserve"> est appelé « OFF_main.py »</w:t>
+      </w:r>
+      <w:r>
+        <w:t>. I</w:t>
+      </w:r>
+      <w:r>
+        <w:t>l est constitué d’un</w:t>
       </w:r>
       <w:r>
         <w:t>e</w:t>
@@ -635,13 +705,34 @@
         <w:t xml:space="preserve">classe </w:t>
       </w:r>
       <w:r>
-        <w:t xml:space="preserve"> « main » qui est interpellé lors du lancement</w:t>
+        <w:t xml:space="preserve"> « main » qui est interpellé</w:t>
+      </w:r>
+      <w:r>
+        <w:t>e</w:t>
+      </w:r>
+      <w:r>
+        <w:t xml:space="preserve"> lors du lancement</w:t>
       </w:r>
       <w:r>
         <w:t xml:space="preserve"> pour générer l’objet programme</w:t>
       </w:r>
       <w:r>
-        <w:t>, c’est à partir de ce fichier que les autres classes vont être interpellé pour former la vie du programme et son interaction avec l’utilisateur.</w:t>
+        <w:t>. C</w:t>
+      </w:r>
+      <w:r>
+        <w:t>’est à partir de ce fic</w:t>
+      </w:r>
+      <w:r>
+        <w:t>hier que les autres classes seront</w:t>
+      </w:r>
+      <w:r>
+        <w:t xml:space="preserve"> interpellé</w:t>
+      </w:r>
+      <w:r>
+        <w:t>es</w:t>
+      </w:r>
+      <w:r>
+        <w:t xml:space="preserve"> pour former la vie du programme et son interaction avec l’utilisateur.</w:t>
       </w:r>
       <w:r>
         <w:t xml:space="preserve"> Lors de </w:t>
@@ -650,7 +741,13 @@
         <w:t>ce</w:t>
       </w:r>
       <w:r>
-        <w:t xml:space="preserve"> lancement plusieurs options sont misent à disposition de l’</w:t>
+        <w:t xml:space="preserve"> lancement</w:t>
+      </w:r>
+      <w:r>
+        <w:t>, plusieurs options sont mises</w:t>
+      </w:r>
+      <w:r>
+        <w:t xml:space="preserve"> à disposition de l’</w:t>
       </w:r>
       <w:r>
         <w:t>utilisateur et il important  d’</w:t>
@@ -672,44 +769,270 @@
         <w:t>La première option proposée est la création de la base de données et l’intégration</w:t>
       </w:r>
       <w:r>
-        <w:t xml:space="preserve"> d’un jeu de donnée dans la base de données local</w:t>
-      </w:r>
-      <w:r>
-        <w:t>. Cela fait appel à trois classes : Classe affichage</w:t>
-      </w:r>
-      <w:bookmarkStart w:id="0" w:name="_GoBack"/>
-      <w:bookmarkEnd w:id="0"/>
+        <w:t xml:space="preserve"> d’un jeu de donnée</w:t>
+      </w:r>
+      <w:r>
+        <w:t>s</w:t>
+      </w:r>
+      <w:r>
+        <w:t xml:space="preserve"> dans la base de données local</w:t>
+      </w:r>
+      <w:r>
+        <w:t>e</w:t>
+      </w:r>
+      <w:r>
+        <w:t xml:space="preserve">. Cela fait appel à trois classes : Classe affichage, Classe </w:t>
+      </w:r>
+      <w:proofErr w:type="spellStart"/>
+      <w:r>
+        <w:t>requete</w:t>
+      </w:r>
+      <w:proofErr w:type="spellEnd"/>
       <w:r>
         <w:t xml:space="preserve">, Classe </w:t>
       </w:r>
       <w:proofErr w:type="spellStart"/>
       <w:r>
-        <w:t>requete</w:t>
+        <w:t>bdd_mysql</w:t>
       </w:r>
       <w:proofErr w:type="spellEnd"/>
-      <w:r>
-        <w:t xml:space="preserve">, Classe </w:t>
+    </w:p>
+    <w:p>
+      <w:r>
+        <w:t>La classe affichage est initialisé</w:t>
+      </w:r>
+      <w:r>
+        <w:t>e et crée</w:t>
+      </w:r>
+      <w:r>
+        <w:t xml:space="preserve"> une instance d’affichage, ainsi</w:t>
+      </w:r>
+      <w:r>
+        <w:t>,</w:t>
+      </w:r>
+      <w:r>
+        <w:t xml:space="preserve"> nous appellerons</w:t>
+      </w:r>
+      <w:r>
+        <w:t xml:space="preserve"> cet objet</w:t>
+      </w:r>
+      <w:r>
+        <w:t xml:space="preserve"> à chaque fois qu’une interaction avec l’</w:t>
+      </w:r>
+      <w:r>
+        <w:t xml:space="preserve">utilisateur est demandée </w:t>
+      </w:r>
+      <w:r>
+        <w:t xml:space="preserve">ou à chaque fois qu’une information doit apparaitre à l’écran. Chaque choix est ramené à une fonction vérifiant l’intégrité des </w:t>
+      </w:r>
+      <w:r>
+        <w:t>données pour éviter les erreurs (tel que mettre une lettre ou un choix n’étant pas dans la liste)</w:t>
+      </w:r>
+      <w:r>
+        <w:t>.</w:t>
+      </w:r>
+    </w:p>
+    <w:p>
+      <w:r>
+        <w:t>La classe requête</w:t>
+      </w:r>
+      <w:r>
+        <w:t xml:space="preserve"> présente</w:t>
+      </w:r>
+      <w:r>
+        <w:t xml:space="preserve"> dans le fichier « class_requete.py » contient l’ensemble des demandes vers l’API d’Open Food </w:t>
       </w:r>
       <w:proofErr w:type="spellStart"/>
       <w:r>
+        <w:t>Facts</w:t>
+      </w:r>
+      <w:proofErr w:type="spellEnd"/>
+      <w:r>
+        <w:t xml:space="preserve"> p</w:t>
+      </w:r>
+      <w:r>
+        <w:t>ar ces différents module</w:t>
+      </w:r>
+      <w:r>
+        <w:t>s</w:t>
+      </w:r>
+      <w:r>
+        <w:t xml:space="preserve"> : </w:t>
+      </w:r>
+      <w:proofErr w:type="spellStart"/>
+      <w:r>
+        <w:t>req_c</w:t>
+      </w:r>
+      <w:r>
+        <w:t>atégorie</w:t>
+      </w:r>
+      <w:proofErr w:type="spellEnd"/>
+      <w:r>
+        <w:t xml:space="preserve">, </w:t>
+      </w:r>
+      <w:proofErr w:type="spellStart"/>
+      <w:r>
+        <w:t>req_produit</w:t>
+      </w:r>
+      <w:proofErr w:type="gramStart"/>
+      <w:r>
+        <w:t>,req</w:t>
+      </w:r>
+      <w:proofErr w:type="gramEnd"/>
+      <w:r>
+        <w:t>_store</w:t>
+      </w:r>
+      <w:proofErr w:type="spellEnd"/>
+      <w:r>
+        <w:t>. I</w:t>
+      </w:r>
+      <w:r>
+        <w:t xml:space="preserve">l permet de faire créer une réponse en </w:t>
+      </w:r>
+      <w:proofErr w:type="spellStart"/>
+      <w:r>
+        <w:t>jsons</w:t>
+      </w:r>
+      <w:proofErr w:type="spellEnd"/>
+      <w:r>
+        <w:t xml:space="preserve"> utilisable par la suite pour former un jeu de donnée</w:t>
+      </w:r>
+      <w:r>
+        <w:t>s</w:t>
+      </w:r>
+      <w:r>
+        <w:t xml:space="preserve"> que nous allons fournir à notre base de donnée</w:t>
+      </w:r>
+      <w:r>
+        <w:t>s</w:t>
+      </w:r>
+      <w:r>
+        <w:t xml:space="preserve"> local</w:t>
+      </w:r>
+      <w:r>
+        <w:t>es</w:t>
+      </w:r>
+      <w:r>
+        <w:t>. Cette classe permet aussi de gérer le lot de donnée</w:t>
+      </w:r>
+      <w:r>
+        <w:t>s</w:t>
+      </w:r>
+      <w:r>
+        <w:t xml:space="preserve"> obtenu</w:t>
+      </w:r>
+      <w:r>
+        <w:t>es</w:t>
+      </w:r>
+      <w:r>
+        <w:t xml:space="preserve"> en lui retirant les données inutiles venant de l’API et le rendant plus malléable pour le projet. Pou</w:t>
+      </w:r>
+      <w:r>
+        <w:t>r cela, chaque catégorie choisie</w:t>
+      </w:r>
+      <w:r>
+        <w:t xml:space="preserve"> est envoyé</w:t>
+      </w:r>
+      <w:r>
+        <w:t>e</w:t>
+      </w:r>
+      <w:r>
+        <w:t xml:space="preserve"> vers la classe requête pour créer un dictionnaire formé de chaque produit provenant de l’API. Lors de la création de ce dictionnaire dans le module « </w:t>
+      </w:r>
+      <w:proofErr w:type="spellStart"/>
+      <w:r>
+        <w:t>crea_dictionnary</w:t>
+      </w:r>
+      <w:proofErr w:type="spellEnd"/>
+      <w:r>
+        <w:t> »</w:t>
+      </w:r>
+      <w:r>
+        <w:t>, les produits sont liés</w:t>
+      </w:r>
+      <w:r>
+        <w:t xml:space="preserve"> à leur</w:t>
+      </w:r>
+      <w:r>
+        <w:t>s</w:t>
+      </w:r>
+      <w:r>
+        <w:t xml:space="preserve"> catégorie</w:t>
+      </w:r>
+      <w:r>
+        <w:t>s</w:t>
+      </w:r>
+      <w:r>
+        <w:t xml:space="preserve"> et vendeur</w:t>
+      </w:r>
+      <w:r>
+        <w:t>s. Une fois chaque produit des catégories extraites dans le dictionnaire, les doublons son</w:t>
+      </w:r>
+      <w:r>
+        <w:t>t</w:t>
+      </w:r>
+      <w:r>
+        <w:t xml:space="preserve"> retiré</w:t>
+      </w:r>
+      <w:r>
+        <w:t>s</w:t>
+      </w:r>
+      <w:r>
+        <w:t xml:space="preserve"> avec le module « </w:t>
+      </w:r>
+      <w:proofErr w:type="spellStart"/>
+      <w:r>
+        <w:t>dbl_listing</w:t>
+      </w:r>
+      <w:proofErr w:type="spellEnd"/>
+      <w:r>
+        <w:t xml:space="preserve"> ». </w:t>
+      </w:r>
+    </w:p>
+    <w:p>
+      <w:r>
+        <w:t>La classe « </w:t>
+      </w:r>
+      <w:proofErr w:type="spellStart"/>
+      <w:r>
         <w:t>bdd_mysql</w:t>
       </w:r>
       <w:proofErr w:type="spellEnd"/>
-    </w:p>
-    <w:p>
-      <w:r>
-        <w:t xml:space="preserve">La classe affichage est initialisé et crée une instance d’affichage, ainsi nous appellerons cette classe à chaque fois qu’une interaction avec l’utilisateur est demandé ou à chaque fois qu’une information doit apparaitre à l’écran. Chaque choix est ramené à une fonction vérifiant l’intégrité des </w:t>
-      </w:r>
-      <w:r>
-        <w:t>données pour éviter les erreurs (tel que mettre une lettre ou un choix n’étant pas dans la liste)</w:t>
-      </w:r>
-    </w:p>
-    <w:p>
-      <w:r>
-        <w:t>La classe requête</w:t>
-      </w:r>
-      <w:r>
-        <w:t xml:space="preserve"> contenu dans le fichier « class_requete.py » contient l’ensemble des demandes vers l’API d’Open Food </w:t>
+      <w:r>
+        <w:t> » est initialisé</w:t>
+      </w:r>
+      <w:r>
+        <w:t>e</w:t>
+      </w:r>
+      <w:r>
+        <w:t xml:space="preserve"> pour instancier la connexion entre le programme et la base de données</w:t>
+      </w:r>
+      <w:r>
+        <w:t>. C</w:t>
+      </w:r>
+      <w:r>
+        <w:t>ette dernière est vérifiée par une fonction permettant de faire remonter les soucis de connexion.</w:t>
+      </w:r>
+      <w:r>
+        <w:t xml:space="preserve"> Une fois la connexion instancié</w:t>
+      </w:r>
+      <w:r>
+        <w:t xml:space="preserve">e, la classe </w:t>
+      </w:r>
+      <w:r>
+        <w:t>va permettre la création de l’architecture de la base de donnée</w:t>
+      </w:r>
+      <w:r>
+        <w:t>s</w:t>
+      </w:r>
+      <w:r>
+        <w:t xml:space="preserve"> puis prendre le jeu de donnée</w:t>
+      </w:r>
+      <w:r>
+        <w:t>s</w:t>
+      </w:r>
+      <w:r>
+        <w:t xml:space="preserve"> généré par l’API de Open Food </w:t>
       </w:r>
       <w:proofErr w:type="spellStart"/>
       <w:r>
@@ -717,94 +1040,25 @@
       </w:r>
       <w:proofErr w:type="spellEnd"/>
       <w:r>
-        <w:t xml:space="preserve"> par ces différents module : </w:t>
-      </w:r>
-      <w:proofErr w:type="spellStart"/>
-      <w:r>
-        <w:t>req_catégorie</w:t>
-      </w:r>
-      <w:proofErr w:type="spellEnd"/>
-      <w:r>
-        <w:t xml:space="preserve">, </w:t>
-      </w:r>
-      <w:proofErr w:type="spellStart"/>
-      <w:r>
-        <w:t>req_produit</w:t>
-      </w:r>
-      <w:proofErr w:type="gramStart"/>
-      <w:r>
-        <w:t>,req</w:t>
-      </w:r>
-      <w:proofErr w:type="gramEnd"/>
-      <w:r>
-        <w:t>_store</w:t>
-      </w:r>
-      <w:proofErr w:type="spellEnd"/>
-      <w:r>
-        <w:t xml:space="preserve">, il permet de faire créer une réponse en </w:t>
-      </w:r>
-      <w:proofErr w:type="spellStart"/>
-      <w:r>
-        <w:t>jsons</w:t>
-      </w:r>
-      <w:proofErr w:type="spellEnd"/>
-      <w:r>
-        <w:t xml:space="preserve"> utilisable par la suite pour former un jeu de donnée que nous allons fournir à notre base de donnée local. Cette classe permet aussi de gérer le lot de donnée obtenu en lui retirant les données inutiles venant de l’API et le rendant plus malléable pour le projet. Pour cela, chaque catégorie choisis est envoyé vers la classe requête pour créer un dictionnaire formé de chaque produit provenant de l’API. Lors de la création de ce dictionnaire dans le module « </w:t>
-      </w:r>
-      <w:proofErr w:type="spellStart"/>
-      <w:r>
-        <w:t>crea_dictionnary</w:t>
-      </w:r>
-      <w:proofErr w:type="spellEnd"/>
-      <w:r>
-        <w:t> » les produits sont liée à leur</w:t>
+        <w:t xml:space="preserve"> retra</w:t>
+      </w:r>
+      <w:r>
+        <w:t>vaillé par la class requête afin de</w:t>
+      </w:r>
+      <w:r>
+        <w:t xml:space="preserve"> l’intégrer dans la base de donnée</w:t>
       </w:r>
       <w:r>
         <w:t>s</w:t>
       </w:r>
       <w:r>
-        <w:t xml:space="preserve"> catégorie</w:t>
-      </w:r>
-      <w:r>
-        <w:t>s</w:t>
-      </w:r>
-      <w:r>
-        <w:t xml:space="preserve"> et vendeur</w:t>
-      </w:r>
-      <w:r>
-        <w:t>s. Une fois chaque produits des catégories extraites dans le dictionnaire, les doublons son retiré avec le module « </w:t>
-      </w:r>
-      <w:proofErr w:type="spellStart"/>
-      <w:r>
-        <w:t>dbl_listing</w:t>
-      </w:r>
-      <w:proofErr w:type="spellEnd"/>
-      <w:r>
-        <w:t xml:space="preserve"> ». </w:t>
-      </w:r>
-    </w:p>
-    <w:p>
-      <w:r>
-        <w:t>La classe « </w:t>
-      </w:r>
-      <w:proofErr w:type="spellStart"/>
-      <w:r>
-        <w:t>bdd_mysql</w:t>
-      </w:r>
-      <w:proofErr w:type="spellEnd"/>
-      <w:r>
-        <w:t> » est initialisé pour instancier la connexion entre le programme et la base de données, cette dernière est vérifiée par une fonction permettant de faire remonter les soucis de connexion.</w:t>
-      </w:r>
-      <w:r>
-        <w:t xml:space="preserve"> Une fois la connexion instancié, la class va permettre la création de l’architecture de la base de donnée puis prendre le jeu de donnée généré par l’API de Open Food </w:t>
-      </w:r>
-      <w:proofErr w:type="spellStart"/>
-      <w:r>
-        <w:t>Facts</w:t>
-      </w:r>
-      <w:proofErr w:type="spellEnd"/>
-      <w:r>
-        <w:t xml:space="preserve"> retravaillé par la class requête pour l’intégrer dans la base de donnée local. </w:t>
+        <w:t xml:space="preserve"> local</w:t>
+      </w:r>
+      <w:r>
+        <w:t>e</w:t>
+      </w:r>
+      <w:r>
+        <w:t xml:space="preserve">. </w:t>
       </w:r>
     </w:p>
     <w:p>
@@ -846,7 +1100,22 @@
         <w:t> »</w:t>
       </w:r>
       <w:r>
-        <w:t xml:space="preserve"> suit alors une simple logique, il cherche les catégories dans la base de donnée local dans la table « </w:t>
+        <w:t xml:space="preserve"> suit alors une simple logique : elle </w:t>
+      </w:r>
+      <w:r>
+        <w:t>cherche les catégories dans la base de donnée</w:t>
+      </w:r>
+      <w:r>
+        <w:t>s</w:t>
+      </w:r>
+      <w:r>
+        <w:t xml:space="preserve"> local</w:t>
+      </w:r>
+      <w:r>
+        <w:t>es</w:t>
+      </w:r>
+      <w:r>
+        <w:t xml:space="preserve"> dans la table « </w:t>
       </w:r>
       <w:proofErr w:type="spellStart"/>
       <w:r>
@@ -854,7 +1123,37 @@
       </w:r>
       <w:proofErr w:type="spellEnd"/>
       <w:r>
-        <w:t xml:space="preserve"> » puis les donnent à afficher à la classe affichage. Une fois la réponse effectuer par l’utilisateur la réponse est donnée à la classe </w:t>
+        <w:t> »</w:t>
+      </w:r>
+      <w:r>
+        <w:t xml:space="preserve">, </w:t>
+      </w:r>
+      <w:r>
+        <w:t>puis</w:t>
+      </w:r>
+      <w:r>
+        <w:t xml:space="preserve"> les donne</w:t>
+      </w:r>
+      <w:r>
+        <w:t xml:space="preserve"> à afficher à la classe affichag</w:t>
+      </w:r>
+      <w:r>
+        <w:t>e. Une fois la réponse effectuée</w:t>
+      </w:r>
+      <w:r>
+        <w:t xml:space="preserve"> par l’</w:t>
+      </w:r>
+      <w:r>
+        <w:t xml:space="preserve">utilisateur, </w:t>
+      </w:r>
+      <w:r>
+        <w:t>l</w:t>
+      </w:r>
+      <w:r>
+        <w:t>a réponse est donnée à l’objet</w:t>
+      </w:r>
+      <w:r>
+        <w:t xml:space="preserve"> </w:t>
       </w:r>
       <w:r>
         <w:t>« </w:t>
@@ -868,7 +1167,45 @@
         <w:t> »</w:t>
       </w:r>
       <w:r>
-        <w:t xml:space="preserve"> il va alors interroger la base de jointure entre les catégories et les produits, la réponse de cette requête est fournis à la classe affichage pour le choix utilisateur. Quand le produit a substitué est choisis, on compare le </w:t>
+        <w:t xml:space="preserve"> qui</w:t>
+      </w:r>
+      <w:r>
+        <w:t xml:space="preserve"> va alors interroger la base de jointure</w:t>
+      </w:r>
+      <w:r>
+        <w:t>s</w:t>
+      </w:r>
+      <w:r>
+        <w:t xml:space="preserve"> entre </w:t>
+      </w:r>
+      <w:r>
+        <w:t>les catégories et les produits. L</w:t>
+      </w:r>
+      <w:r>
+        <w:t>a répo</w:t>
+      </w:r>
+      <w:r>
+        <w:t>nse de cette requête est fournie</w:t>
+      </w:r>
+      <w:r>
+        <w:t xml:space="preserve"> à l’objet </w:t>
+      </w:r>
+      <w:r>
+        <w:t>affichage pour le choix util</w:t>
+      </w:r>
+      <w:r>
+        <w:t xml:space="preserve">isateur. Quand le produit </w:t>
+      </w:r>
+      <w:proofErr w:type="spellStart"/>
+      <w:r>
+        <w:t>à</w:t>
+      </w:r>
+      <w:proofErr w:type="spellEnd"/>
+      <w:r>
+        <w:t xml:space="preserve"> substituer est choisi</w:t>
+      </w:r>
+      <w:r>
+        <w:t xml:space="preserve">, on compare le </w:t>
       </w:r>
       <w:r>
         <w:t>« </w:t>
@@ -882,10 +1219,28 @@
         <w:t> »</w:t>
       </w:r>
       <w:r>
-        <w:t>, si celui-là n’est pas renseigné, on compare</w:t>
-      </w:r>
-      <w:r>
-        <w:t xml:space="preserve"> alors les le rapport calorifique</w:t>
+        <w:t> :</w:t>
+      </w:r>
+      <w:r>
+        <w:t xml:space="preserve"> si celui-là n’est pas renseigné, on compare</w:t>
+      </w:r>
+      <w:r>
+        <w:t xml:space="preserve"> </w:t>
+      </w:r>
+      <w:r>
+        <w:t>alors les</w:t>
+      </w:r>
+      <w:r>
+        <w:t xml:space="preserve"> rapport</w:t>
+      </w:r>
+      <w:r>
+        <w:t>s</w:t>
+      </w:r>
+      <w:r>
+        <w:t xml:space="preserve"> calorifique</w:t>
+      </w:r>
+      <w:r>
+        <w:t>s</w:t>
       </w:r>
       <w:r>
         <w:t xml:space="preserve"> de chaque produit pour extraire un substitut au produit sélectionné par l’utilisateur.</w:t>
@@ -893,12 +1248,36 @@
     </w:p>
     <w:p>
       <w:r>
-        <w:t xml:space="preserve">Une fois le substitut sélectionné, les données sont envoyés dans la classe affichage ou l’utilisateur à la capacité d’enregistrer son substitut dans la base de données. </w:t>
-      </w:r>
-    </w:p>
-    <w:p>
-      <w:r>
-        <w:t xml:space="preserve">Le dernier choix est celui de charger les recherches faites par l’utilisateur, lors de cette sélection, la classe </w:t>
+        <w:t>Une fois le substitut sélectionné, les données sont envoyé</w:t>
+      </w:r>
+      <w:r>
+        <w:t>e</w:t>
+      </w:r>
+      <w:r>
+        <w:t>s dans la classe affichage o</w:t>
+      </w:r>
+      <w:r>
+        <w:t>ù</w:t>
+      </w:r>
+      <w:r>
+        <w:t xml:space="preserve"> l’</w:t>
+      </w:r>
+      <w:r>
+        <w:t>utilisateur a</w:t>
+      </w:r>
+      <w:r>
+        <w:t xml:space="preserve"> la capacité d’enregistrer son substitut dans la base de données. </w:t>
+      </w:r>
+    </w:p>
+    <w:p>
+      <w:r>
+        <w:t>Le dernier choix est celui de charger les recherches faites par l’utilisateur</w:t>
+      </w:r>
+      <w:r>
+        <w:t>. L</w:t>
+      </w:r>
+      <w:r>
+        <w:t xml:space="preserve">ors de cette sélection, la classe </w:t>
       </w:r>
       <w:r>
         <w:t>« </w:t>
@@ -912,7 +1291,13 @@
         <w:t> »</w:t>
       </w:r>
       <w:r>
-        <w:t xml:space="preserve"> est interpellé pour interroger la table </w:t>
+        <w:t xml:space="preserve"> est interpellé</w:t>
+      </w:r>
+      <w:r>
+        <w:t>e</w:t>
+      </w:r>
+      <w:r>
+        <w:t xml:space="preserve"> pour interroger la table </w:t>
       </w:r>
       <w:r>
         <w:t>« </w:t>
@@ -923,7 +1308,13 @@
       </w:r>
       <w:proofErr w:type="spellEnd"/>
       <w:r>
-        <w:t xml:space="preserve"> » </w:t>
+        <w:t> »</w:t>
+      </w:r>
+      <w:r>
+        <w:t>,</w:t>
+      </w:r>
+      <w:r>
+        <w:t xml:space="preserve"> </w:t>
       </w:r>
       <w:r>
         <w:t>puis afficher par la classe affichage.</w:t>
@@ -943,7 +1334,13 @@
         <w:t>devoir exécuter pour réaliser ce projet</w:t>
       </w:r>
       <w:r>
-        <w:t>, nous étudierons ces étapes celons les interactions entre l’utilisateur et le programme</w:t>
+        <w:t>, n</w:t>
+      </w:r>
+      <w:r>
+        <w:t>ous étudierons ces étapes selon</w:t>
+      </w:r>
+      <w:r>
+        <w:t xml:space="preserve"> les interactions entre l’utilisateur et le programme</w:t>
       </w:r>
       <w:r>
         <w:t> </w:t>
@@ -1182,6 +1579,8 @@
         </w:rPr>
         <w:t xml:space="preserve"> logique utilisateur</w:t>
       </w:r>
+      <w:bookmarkStart w:id="0" w:name="_GoBack"/>
+      <w:bookmarkEnd w:id="0"/>
     </w:p>
     <w:p>
       <w:pPr>
@@ -1265,7 +1664,10 @@
         <w:t>rent</w:t>
       </w:r>
       <w:r>
-        <w:t xml:space="preserve"> de s’approprier l’API de Open Food </w:t>
+        <w:t xml:space="preserve"> de s’approprier l’</w:t>
+      </w:r>
+      <w:r>
+        <w:t xml:space="preserve">API de Open Food </w:t>
       </w:r>
       <w:proofErr w:type="spellStart"/>
       <w:r>
@@ -1273,7 +1675,16 @@
       </w:r>
       <w:proofErr w:type="spellEnd"/>
       <w:r>
-        <w:t xml:space="preserve">. Bien comprendre chaque requête, faire la part des données inutiles pour le projet et trouver la meilleure solution de présentation pour le programme. Puis travailler au mieux le format </w:t>
+        <w:t>, b</w:t>
+      </w:r>
+      <w:r>
+        <w:t>ien comprendre chaque requête, faire la part des données inutiles pour le projet et trouver la meilleure solution de présentation pour le programme. Puis</w:t>
+      </w:r>
+      <w:r>
+        <w:t>,</w:t>
+      </w:r>
+      <w:r>
+        <w:t xml:space="preserve"> travailler au mieux le format </w:t>
       </w:r>
       <w:proofErr w:type="spellStart"/>
       <w:r>
@@ -1284,7 +1695,25 @@
         <w:t xml:space="preserve"> pour parvenir à créer un contenant</w:t>
       </w:r>
       <w:r>
-        <w:t xml:space="preserve"> de donnée utile pour réinjecter dans la base de données local. </w:t>
+        <w:t xml:space="preserve"> de donnée</w:t>
+      </w:r>
+      <w:r>
+        <w:t>s</w:t>
+      </w:r>
+      <w:r>
+        <w:t xml:space="preserve"> utile</w:t>
+      </w:r>
+      <w:r>
+        <w:t>s</w:t>
+      </w:r>
+      <w:r>
+        <w:t xml:space="preserve"> pour réinjecter dans la base de données local</w:t>
+      </w:r>
+      <w:r>
+        <w:t>e</w:t>
+      </w:r>
+      <w:r>
+        <w:t xml:space="preserve">. </w:t>
       </w:r>
       <w:r>
         <w:t xml:space="preserve">Une fois </w:t>
@@ -1293,7 +1722,19 @@
         <w:t>ce</w:t>
       </w:r>
       <w:r>
-        <w:t xml:space="preserve"> format de donnée établit, nous avons installé et configurer </w:t>
+        <w:t xml:space="preserve"> format de donnée</w:t>
+      </w:r>
+      <w:r>
+        <w:t>s établi</w:t>
+      </w:r>
+      <w:r>
+        <w:t>, n</w:t>
+      </w:r>
+      <w:r>
+        <w:t>ous avons installé et configuré</w:t>
+      </w:r>
+      <w:r>
+        <w:t xml:space="preserve"> </w:t>
       </w:r>
       <w:proofErr w:type="spellStart"/>
       <w:r>
@@ -1301,7 +1742,19 @@
       </w:r>
       <w:proofErr w:type="spellEnd"/>
       <w:r>
-        <w:t xml:space="preserve">. Une des réflexions était de bien déterminer le nombre de table, le type de donnée dont nous allons avoir besoin. Une fois cela fait réfléchir </w:t>
+        <w:t>. Une des réflexions était de bien déterminer le nombre de table, le type de donnée</w:t>
+      </w:r>
+      <w:r>
+        <w:t>s</w:t>
+      </w:r>
+      <w:r>
+        <w:t xml:space="preserve"> dont nous allons avoir besoin. Une fois cela fait</w:t>
+      </w:r>
+      <w:r>
+        <w:t>,</w:t>
+      </w:r>
+      <w:r>
+        <w:t xml:space="preserve"> réfléchir </w:t>
       </w:r>
       <w:r>
         <w:t>à la</w:t>
@@ -1316,13 +1769,91 @@
         <w:t xml:space="preserve"> </w:t>
       </w:r>
       <w:r>
-        <w:t>déterminé</w:t>
-      </w:r>
-      <w:r>
-        <w:t xml:space="preserve"> les jointures pour avoir une idée plus précise du type de requête dont on aura besoin. Nous avons alors établit quatre tables gérant chacune quatre objets différents : Les produits, les catégories, les vendeurs et les sauvegardes. Comme nos jointures produits catégories et produit vendeur sont des liaisons un vers plusieurs, nous avons créé deux tables de jointure supplémentaire. Chaque table est constitué d’un champ « id » utilisé comme clé primaire. Nous avons par la suite généré des clés étrangères pour garantir une cohérence de donnée ainsi il semblait primordiale que ces clés soit présentes sur les tables de jointures ainsi que sur la table de sauvegarde.  </w:t>
-      </w:r>
-      <w:r>
-        <w:t xml:space="preserve">Nous remplîmes les tables catégories, vendeurs en utilisant les listes créées puis chaque produit, effectuant dans un même temps les liens dans les tables de jointure. Une fois réalisé, nous structurâmes les différentes requêtes </w:t>
+        <w:t>déterminer</w:t>
+      </w:r>
+      <w:r>
+        <w:t xml:space="preserve"> les jointures pour avoir une idée plus précise du type de requête</w:t>
+      </w:r>
+      <w:r>
+        <w:t>s</w:t>
+      </w:r>
+      <w:r>
+        <w:t xml:space="preserve"> dont on aura besoin.</w:t>
+      </w:r>
+      <w:r>
+        <w:t xml:space="preserve"> Nous avons alors établi</w:t>
+      </w:r>
+      <w:r>
+        <w:t xml:space="preserve"> quatre tables gérant chacune quatre objets différents :</w:t>
+      </w:r>
+      <w:r>
+        <w:t xml:space="preserve"> l</w:t>
+      </w:r>
+      <w:r>
+        <w:t xml:space="preserve">es produits, les catégories, les vendeurs et les sauvegardes. Comme nos jointures produits catégories et produit vendeur sont des liaisons </w:t>
+      </w:r>
+      <w:r>
+        <w:t>« </w:t>
+      </w:r>
+      <w:r>
+        <w:t>un vers plusieurs</w:t>
+      </w:r>
+      <w:r>
+        <w:t> »</w:t>
+      </w:r>
+      <w:r>
+        <w:t>, nous avons créé deux tables de jointure</w:t>
+      </w:r>
+      <w:r>
+        <w:t>s</w:t>
+      </w:r>
+      <w:r>
+        <w:t xml:space="preserve"> supplémentaire</w:t>
+      </w:r>
+      <w:r>
+        <w:t>s</w:t>
+      </w:r>
+      <w:r>
+        <w:t>. Chaque table est constitué</w:t>
+      </w:r>
+      <w:r>
+        <w:t>e</w:t>
+      </w:r>
+      <w:r>
+        <w:t xml:space="preserve"> d’un champ « id » utilisé comme clé primaire. Nous avons par la suite généré des clés étrangères pour garantir une cohérence de donnée</w:t>
+      </w:r>
+      <w:r>
+        <w:t>s.</w:t>
+      </w:r>
+      <w:r>
+        <w:t xml:space="preserve"> </w:t>
+      </w:r>
+      <w:r>
+        <w:t>A</w:t>
+      </w:r>
+      <w:r>
+        <w:t>insi</w:t>
+      </w:r>
+      <w:r>
+        <w:t>, il semblait primordial</w:t>
+      </w:r>
+      <w:r>
+        <w:t xml:space="preserve"> que ces clés soi</w:t>
+      </w:r>
+      <w:r>
+        <w:t>en</w:t>
+      </w:r>
+      <w:r>
+        <w:t xml:space="preserve">t présentes sur les tables de jointures ainsi que sur la table de sauvegarde.  </w:t>
+      </w:r>
+      <w:r>
+        <w:t>Nous remplîmes les tables catégories, vendeurs en utilisant les listes créées puis chaque produit, effectuant dans un même temps les liens dans les tables de jointure. Une fois réalisé</w:t>
+      </w:r>
+      <w:r>
+        <w:t>e</w:t>
+      </w:r>
+      <w:r>
+        <w:t xml:space="preserve">, nous structurâmes les différentes requêtes </w:t>
       </w:r>
       <w:proofErr w:type="spellStart"/>
       <w:r>

</xml_diff>